<commit_message>
remove 1 video out of resume
</commit_message>
<xml_diff>
--- a/resume shorten.docx
+++ b/resume shorten.docx
@@ -893,8 +893,10 @@
         <w:rPr>
           <w:rStyle w:val="Hyperlink"/>
           <w:rFonts w:cs="Times New Roman" w:ascii="Times New Roman" w:hAnsi="Times New Roman"/>
-          <w:sz w:val="24"/>
-          <w:szCs w:val="24"/>
+          <w:color w:val="auto"/>
+          <w:sz w:val="24"/>
+          <w:szCs w:val="24"/>
+          <w:u w:val="none"/>
         </w:rPr>
         <w:t xml:space="preserve"> </w:t>
       </w:r>
@@ -953,8 +955,8 @@
         </w:rPr>
         <w:t>Developed drone system for object detection, tracking and surveillance.</w:t>
       </w:r>
-      <w:bookmarkStart w:id="11" w:name="__DdeLink__95_1413304929"/>
-      <w:bookmarkStart w:id="12" w:name="__DdeLink__100_1413304929"/>
+      <w:bookmarkStart w:id="11" w:name="__DdeLink__100_1413304929"/>
+      <w:bookmarkStart w:id="12" w:name="__DdeLink__95_1413304929"/>
     </w:p>
     <w:p>
       <w:pPr>

</xml_diff>

<commit_message>
update resume skills, test ci deploy
</commit_message>
<xml_diff>
--- a/resume shorten.docx
+++ b/resume shorten.docx
@@ -119,8 +119,6 @@
           <w:szCs w:val="24"/>
         </w:rPr>
       </w:r>
-      <w:bookmarkStart w:id="3" w:name="__DdeLink__65_622835337"/>
-      <w:bookmarkStart w:id="4" w:name="__DdeLink__65_622835337"/>
     </w:p>
     <w:p>
       <w:pPr>
@@ -282,27 +280,7 @@
           <w:sz w:val="24"/>
           <w:szCs w:val="24"/>
         </w:rPr>
-        <w:t xml:space="preserve">Bachelor of </w:t>
-      </w:r>
-      <w:r>
-        <w:rPr>
-          <w:rFonts w:cs="Times New Roman" w:ascii="Times New Roman" w:hAnsi="Times New Roman"/>
-          <w:i/>
-          <w:iCs/>
-          <w:sz w:val="24"/>
-          <w:szCs w:val="24"/>
-        </w:rPr>
-        <w:t>Science</w:t>
-      </w:r>
-      <w:r>
-        <w:rPr>
-          <w:rFonts w:cs="Times New Roman" w:ascii="Times New Roman" w:hAnsi="Times New Roman"/>
-          <w:i/>
-          <w:iCs/>
-          <w:sz w:val="24"/>
-          <w:szCs w:val="24"/>
-        </w:rPr>
-        <w:t>, Electrical Engineering</w:t>
+        <w:t>Bachelor of Science, Electrical Engineering</w:t>
       </w:r>
       <w:r>
         <w:rPr>
@@ -338,7 +316,7 @@
           <w:szCs w:val="24"/>
         </w:rPr>
       </w:pPr>
-      <w:bookmarkStart w:id="5" w:name="__DdeLink__114_255574347"/>
+      <w:bookmarkStart w:id="3" w:name="__DdeLink__114_255574347"/>
       <w:r>
         <w:rPr>
           <w:rFonts w:cs="Times New Roman" w:ascii="Times New Roman" w:hAnsi="Times New Roman"/>
@@ -407,23 +385,7 @@
           <w:sz w:val="24"/>
           <w:szCs w:val="24"/>
         </w:rPr>
-        <w:t xml:space="preserve">Corvallis, </w:t>
-      </w:r>
-      <w:r>
-        <w:rPr>
-          <w:rFonts w:cs="Times New Roman" w:ascii="Times New Roman" w:hAnsi="Times New Roman"/>
-          <w:sz w:val="24"/>
-          <w:szCs w:val="24"/>
-        </w:rPr>
-        <w:t>Oregon</w:t>
-      </w:r>
-      <w:r>
-        <w:rPr>
-          <w:rFonts w:cs="Times New Roman" w:ascii="Times New Roman" w:hAnsi="Times New Roman"/>
-          <w:sz w:val="24"/>
-          <w:szCs w:val="24"/>
-        </w:rPr>
-        <w:t xml:space="preserve"> – Software Developer</w:t>
+        <w:t>Corvallis, Oregon – Software Developer</w:t>
       </w:r>
     </w:p>
     <w:p>
@@ -502,23 +464,7 @@
           <w:sz w:val="24"/>
           <w:szCs w:val="24"/>
         </w:rPr>
-        <w:t xml:space="preserve">Corvallis, </w:t>
-      </w:r>
-      <w:r>
-        <w:rPr>
-          <w:rFonts w:cs="Times New Roman" w:ascii="Times New Roman" w:hAnsi="Times New Roman"/>
-          <w:sz w:val="24"/>
-          <w:szCs w:val="24"/>
-        </w:rPr>
-        <w:t>Oregon</w:t>
-      </w:r>
-      <w:r>
-        <w:rPr>
-          <w:rFonts w:cs="Times New Roman" w:ascii="Times New Roman" w:hAnsi="Times New Roman"/>
-          <w:sz w:val="24"/>
-          <w:szCs w:val="24"/>
-        </w:rPr>
-        <w:t xml:space="preserve"> – Web Assistant</w:t>
+        <w:t>Corvallis, Oregon – Web Assistant</w:t>
       </w:r>
     </w:p>
     <w:p>
@@ -562,25 +508,7 @@
           <w:sz w:val="24"/>
           <w:szCs w:val="24"/>
         </w:rPr>
-        <w:t xml:space="preserve">Supported migration from Umbraco 8 to Drupal 10, contributing to improved platform stability </w:t>
-      </w:r>
-      <w:r>
-        <w:rPr>
-          <w:rFonts w:cs="Times New Roman" w:ascii="Times New Roman" w:hAnsi="Times New Roman"/>
-          <w:color w:val="auto"/>
-          <w:sz w:val="24"/>
-          <w:szCs w:val="24"/>
-        </w:rPr>
-        <w:t>and</w:t>
-      </w:r>
-      <w:r>
-        <w:rPr>
-          <w:rFonts w:cs="Times New Roman" w:ascii="Times New Roman" w:hAnsi="Times New Roman"/>
-          <w:color w:val="auto"/>
-          <w:sz w:val="24"/>
-          <w:szCs w:val="24"/>
-        </w:rPr>
-        <w:t xml:space="preserve"> performance.</w:t>
+        <w:t>Supported migration from Umbraco 8 to Drupal 10, contributing to improved platform stability and performance.</w:t>
       </w:r>
     </w:p>
     <w:p>
@@ -616,7 +544,7 @@
         <w:tab/>
         <w:t>11/2020 – 11/2022</w:t>
       </w:r>
-      <w:bookmarkEnd w:id="5"/>
+      <w:bookmarkEnd w:id="3"/>
     </w:p>
     <w:p>
       <w:pPr>
@@ -632,7 +560,7 @@
           <w:szCs w:val="24"/>
         </w:rPr>
       </w:pPr>
-      <w:bookmarkStart w:id="6" w:name="__DdeLink__117_255574347"/>
+      <w:bookmarkStart w:id="4" w:name="__DdeLink__117_255574347"/>
       <w:r>
         <w:rPr>
           <w:rFonts w:cs="Times New Roman" w:ascii="Times New Roman" w:hAnsi="Times New Roman"/>
@@ -641,7 +569,7 @@
         </w:rPr>
         <w:t>Ho Chi Minh C</w:t>
       </w:r>
-      <w:bookmarkEnd w:id="6"/>
+      <w:bookmarkEnd w:id="4"/>
       <w:r>
         <w:rPr>
           <w:rFonts w:cs="Times New Roman" w:ascii="Times New Roman" w:hAnsi="Times New Roman"/>
@@ -668,7 +596,7 @@
           <w:szCs w:val="24"/>
         </w:rPr>
       </w:pPr>
-      <w:bookmarkStart w:id="7" w:name="__DdeLink__127_255574347"/>
+      <w:bookmarkStart w:id="5" w:name="__DdeLink__127_255574347"/>
       <w:r>
         <w:rPr>
           <w:rFonts w:cs="Times New Roman" w:ascii="Times New Roman" w:hAnsi="Times New Roman"/>
@@ -678,7 +606,7 @@
         </w:rPr>
         <w:t>Maintained and optimized a B2B distribution management system,</w:t>
       </w:r>
-      <w:bookmarkEnd w:id="7"/>
+      <w:bookmarkEnd w:id="5"/>
       <w:r>
         <w:rPr>
           <w:rFonts w:cs="Times New Roman" w:ascii="Times New Roman" w:hAnsi="Times New Roman"/>
@@ -713,25 +641,7 @@
           <w:sz w:val="24"/>
           <w:szCs w:val="24"/>
         </w:rPr>
-        <w:t xml:space="preserve">Enhanced the activity generation algorithm, reducing runtime from </w:t>
-      </w:r>
-      <w:r>
-        <w:rPr>
-          <w:rFonts w:ascii="Times New Roman" w:hAnsi="Times New Roman"/>
-          <w:color w:val="auto"/>
-          <w:sz w:val="24"/>
-          <w:szCs w:val="24"/>
-        </w:rPr>
-        <w:t>1 hour to 1 minute</w:t>
-      </w:r>
-      <w:r>
-        <w:rPr>
-          <w:rFonts w:ascii="Times New Roman" w:hAnsi="Times New Roman"/>
-          <w:color w:val="auto"/>
-          <w:sz w:val="24"/>
-          <w:szCs w:val="24"/>
-        </w:rPr>
-        <w:t>.</w:t>
+        <w:t>Enhanced the activity generation algorithm, reducing runtime from 1 hour to 1 minute.</w:t>
       </w:r>
     </w:p>
     <w:p>
@@ -776,7 +686,7 @@
           <w:szCs w:val="24"/>
         </w:rPr>
       </w:pPr>
-      <w:bookmarkStart w:id="8" w:name="__DdeLink__451_2990111394"/>
+      <w:bookmarkStart w:id="6" w:name="__DdeLink__451_2990111394"/>
       <w:r>
         <w:rPr>
           <w:rFonts w:cs="Times New Roman" w:ascii="Times New Roman" w:hAnsi="Times New Roman"/>
@@ -787,7 +697,7 @@
         </w:rPr>
         <w:t>PROJECTS</w:t>
       </w:r>
-      <w:bookmarkEnd w:id="8"/>
+      <w:bookmarkEnd w:id="6"/>
     </w:p>
     <w:p>
       <w:pPr>
@@ -889,7 +799,7 @@
         </w:rPr>
       </w:pPr>
       <w:hyperlink r:id="rId6">
-        <w:bookmarkStart w:id="9" w:name="__DdeLink__114_2555743471"/>
+        <w:bookmarkStart w:id="7" w:name="__DdeLink__114_2555743471"/>
         <w:r>
           <w:rPr>
             <w:rStyle w:val="Hyperlink"/>
@@ -902,7 +812,7 @@
           <w:t>OBJECT DETECTION AND MONITORING THROUGH UAV</w:t>
         </w:r>
       </w:hyperlink>
-      <w:bookmarkEnd w:id="9"/>
+      <w:bookmarkEnd w:id="7"/>
       <w:r>
         <w:rPr>
           <w:rFonts w:cs="Times New Roman" w:ascii="Times New Roman" w:hAnsi="Times New Roman"/>
@@ -1006,8 +916,8 @@
         </w:rPr>
         <w:t>Engineered a custom drone for searching, identifying, and following a designated subject while transmitting live video feeds to any RTSP-compatible device.</w:t>
       </w:r>
-      <w:bookmarkStart w:id="10" w:name="__DdeLink__95_1413304929"/>
-      <w:bookmarkStart w:id="11" w:name="__DdeLink__100_1413304929"/>
+      <w:bookmarkStart w:id="8" w:name="__DdeLink__95_1413304929"/>
+      <w:bookmarkStart w:id="9" w:name="__DdeLink__100_1413304929"/>
     </w:p>
     <w:p>
       <w:pPr>
@@ -1024,7 +934,7 @@
           <w:szCs w:val="24"/>
         </w:rPr>
       </w:pPr>
-      <w:bookmarkStart w:id="12" w:name="__DdeLink__65_622835337"/>
+      <w:bookmarkStart w:id="10" w:name="__DdeLink__65_622835337"/>
       <w:r>
         <w:rPr>
           <w:rFonts w:cs="Times New Roman" w:ascii="Times New Roman" w:hAnsi="Times New Roman"/>
@@ -1035,9 +945,9 @@
         </w:rPr>
         <w:t>SKILLS</w:t>
       </w:r>
-      <w:bookmarkEnd w:id="12"/>
+      <w:bookmarkEnd w:id="8"/>
+      <w:bookmarkEnd w:id="9"/>
       <w:bookmarkEnd w:id="10"/>
-      <w:bookmarkEnd w:id="11"/>
     </w:p>
     <w:p>
       <w:pPr>
@@ -1061,7 +971,25 @@
           <w:sz w:val="24"/>
           <w:szCs w:val="24"/>
         </w:rPr>
-        <w:t>Language: C#, Python, HTML, CSS, Javascript, PHP, Bash</w:t>
+        <w:t xml:space="preserve">Language: C/C++, C#, Python, </w:t>
+      </w:r>
+      <w:r>
+        <w:rPr>
+          <w:rFonts w:eastAsia="Calibri" w:cs="Times New Roman" w:ascii="Times New Roman" w:hAnsi="Times New Roman"/>
+          <w:kern w:val="0"/>
+          <w:sz w:val="24"/>
+          <w:szCs w:val="24"/>
+        </w:rPr>
+        <w:t>Go</w:t>
+      </w:r>
+      <w:r>
+        <w:rPr>
+          <w:rFonts w:eastAsia="Calibri" w:cs="Times New Roman" w:ascii="Times New Roman" w:hAnsi="Times New Roman"/>
+          <w:kern w:val="0"/>
+          <w:sz w:val="24"/>
+          <w:szCs w:val="24"/>
+        </w:rPr>
+        <w:t>, HTML, CSS, Javascript, Java, PHP, Bash</w:t>
       </w:r>
     </w:p>
     <w:p>
@@ -1111,7 +1039,7 @@
           <w:sz w:val="24"/>
           <w:szCs w:val="24"/>
         </w:rPr>
-        <w:t>Backend: .NET, NodeJS, NestJS, ExpressJS, Laravel</w:t>
+        <w:t>Backend: .NET, NodeJS, NestJS, ExpressJS, Laravel, Drupal</w:t>
       </w:r>
     </w:p>
     <w:p>

</xml_diff>

<commit_message>
update resume,  add new posts
</commit_message>
<xml_diff>
--- a/resume shorten.docx
+++ b/resume shorten.docx
@@ -407,7 +407,40 @@
           <w:sz w:val="24"/>
           <w:szCs w:val="24"/>
         </w:rPr>
-        <w:t>Maintained and enhanced a research platform supporting thousands of daily users, researchers, and conservationists across Oregon.</w:t>
+        <w:t xml:space="preserve">Maintained and enhanced a research platform supporting thousands of daily users </w:t>
+      </w:r>
+      <w:r>
+        <w:rPr>
+          <w:rFonts w:cs="Times New Roman" w:ascii="Times New Roman" w:hAnsi="Times New Roman"/>
+          <w:color w:val="auto"/>
+          <w:sz w:val="24"/>
+          <w:szCs w:val="24"/>
+        </w:rPr>
+        <w:t>in Oregon.</w:t>
+      </w:r>
+    </w:p>
+    <w:p>
+      <w:pPr>
+        <w:pStyle w:val="ListParagraph"/>
+        <w:numPr>
+          <w:ilvl w:val="0"/>
+          <w:numId w:val="1"/>
+        </w:numPr>
+        <w:spacing w:before="0" w:after="173"/>
+        <w:ind w:hanging="360" w:left="360"/>
+        <w:contextualSpacing/>
+        <w:rPr/>
+      </w:pPr>
+      <w:r>
+        <w:rPr>
+          <w:rFonts w:eastAsia="Calibri" w:cs="Times New Roman" w:ascii="Times New Roman" w:hAnsi="Times New Roman"/>
+          <w:color w:val="auto"/>
+          <w:kern w:val="0"/>
+          <w:sz w:val="24"/>
+          <w:szCs w:val="24"/>
+          <w:lang w:val="en-US" w:eastAsia="en-US" w:bidi="ar-SA"/>
+        </w:rPr>
+        <w:t>Improved the uploading process, reducing runtime from 2 hour to 2 minute.</w:t>
       </w:r>
     </w:p>
     <w:p>
@@ -542,22 +575,7 @@
           <w:szCs w:val="24"/>
         </w:rPr>
         <w:tab/>
-      </w:r>
-      <w:r>
-        <w:rPr>
-          <w:rFonts w:cs="Times New Roman" w:ascii="Times New Roman" w:hAnsi="Times New Roman"/>
-          <w:sz w:val="24"/>
-          <w:szCs w:val="24"/>
-        </w:rPr>
-        <w:t>9</w:t>
-      </w:r>
-      <w:r>
-        <w:rPr>
-          <w:rFonts w:cs="Times New Roman" w:ascii="Times New Roman" w:hAnsi="Times New Roman"/>
-          <w:sz w:val="24"/>
-          <w:szCs w:val="24"/>
-        </w:rPr>
-        <w:t>/2020 – 11/2022</w:t>
+        <w:t>9/2020 – 11/2022</w:t>
       </w:r>
       <w:bookmarkEnd w:id="3"/>
     </w:p>
@@ -931,8 +949,8 @@
         </w:rPr>
         <w:t>Engineered a custom drone for searching, identifying, and following a designated subject while transmitting live video feeds to any RTSP-compatible device.</w:t>
       </w:r>
-      <w:bookmarkStart w:id="8" w:name="__DdeLink__100_1413304929"/>
-      <w:bookmarkStart w:id="9" w:name="__DdeLink__95_1413304929"/>
+      <w:bookmarkStart w:id="8" w:name="__DdeLink__95_1413304929"/>
+      <w:bookmarkStart w:id="9" w:name="__DdeLink__100_1413304929"/>
     </w:p>
     <w:p>
       <w:pPr>

</xml_diff>